<commit_message>
Fixing the bug of 2.4.2
</commit_message>
<xml_diff>
--- a/p5/writeup.docx
+++ b/p5/writeup.docx
@@ -341,7 +341,7 @@
     </w:p>
     <w:tbl>
       <w:tblPr>
-        <w:tblStyle w:val="TableGrid"/>
+        <w:tblStyle w:val="a3"/>
         <w:tblW w:w="0" w:type="auto"/>
         <w:tblLook w:val="04A0" w:firstRow="1" w:lastRow="0" w:firstColumn="1" w:lastColumn="0" w:noHBand="0" w:noVBand="1"/>
       </w:tblPr>
@@ -1104,7 +1104,7 @@
     </w:p>
     <w:tbl>
       <w:tblPr>
-        <w:tblStyle w:val="TableGrid"/>
+        <w:tblStyle w:val="a3"/>
         <w:tblW w:w="0" w:type="auto"/>
         <w:tblLook w:val="04A0" w:firstRow="1" w:lastRow="0" w:firstColumn="1" w:lastColumn="0" w:noHBand="0" w:noVBand="1"/>
       </w:tblPr>
@@ -1585,7 +1585,7 @@
     </w:p>
     <w:tbl>
       <w:tblPr>
-        <w:tblStyle w:val="TableGrid"/>
+        <w:tblStyle w:val="a3"/>
         <w:tblW w:w="0" w:type="auto"/>
         <w:tblLook w:val="04A0" w:firstRow="1" w:lastRow="0" w:firstColumn="1" w:lastColumn="0" w:noHBand="0" w:noVBand="1"/>
       </w:tblPr>
@@ -5696,7 +5696,7 @@
     <w:p>
       <w:pPr>
         <w:rPr>
-          <w:rFonts w:ascii="Cambria Math" w:hAnsi="Cambria Math"/>
+          <w:rFonts w:ascii="Cambria Math" w:hAnsi="Cambria Math" w:hint="eastAsia"/>
           <w:oMath/>
         </w:rPr>
       </w:pPr>
@@ -5839,7 +5839,7 @@
     </w:p>
     <w:p>
       <w:pPr>
-        <w:pStyle w:val="ListParagraph"/>
+        <w:pStyle w:val="a5"/>
         <w:numPr>
           <w:ilvl w:val="0"/>
           <w:numId w:val="1"/>
@@ -5922,7 +5922,7 @@
     </w:p>
     <w:p>
       <w:pPr>
-        <w:pStyle w:val="ListParagraph"/>
+        <w:pStyle w:val="a5"/>
         <w:ind w:left="360" w:firstLineChars="0" w:firstLine="0"/>
       </w:pPr>
       <w:r>
@@ -6242,7 +6242,7 @@
     </w:p>
     <w:p>
       <w:pPr>
-        <w:pStyle w:val="ListParagraph"/>
+        <w:pStyle w:val="a5"/>
         <w:ind w:left="360" w:firstLineChars="0" w:firstLine="0"/>
       </w:pPr>
       <w:r>
@@ -6267,7 +6267,7 @@
     </w:p>
     <w:p>
       <w:pPr>
-        <w:pStyle w:val="ListParagraph"/>
+        <w:pStyle w:val="a5"/>
         <w:ind w:left="360" w:firstLineChars="0" w:firstLine="0"/>
       </w:pPr>
       <m:oMathPara>
@@ -6341,7 +6341,7 @@
     </w:p>
     <w:p>
       <w:pPr>
-        <w:pStyle w:val="ListParagraph"/>
+        <w:pStyle w:val="a5"/>
         <w:ind w:left="360" w:firstLineChars="0" w:firstLine="0"/>
       </w:pPr>
       <m:oMathPara>
@@ -6503,7 +6503,7 @@
     </w:p>
     <w:p>
       <w:pPr>
-        <w:pStyle w:val="ListParagraph"/>
+        <w:pStyle w:val="a5"/>
         <w:ind w:left="360" w:firstLineChars="0" w:firstLine="0"/>
       </w:pPr>
       <w:r>
@@ -6678,7 +6678,7 @@
     </w:p>
     <w:p>
       <w:pPr>
-        <w:pStyle w:val="ListParagraph"/>
+        <w:pStyle w:val="a5"/>
         <w:numPr>
           <w:ilvl w:val="0"/>
           <w:numId w:val="1"/>
@@ -8727,13 +8727,13 @@
     <w:p/>
     <w:p>
       <w:pPr>
-        <w:pStyle w:val="ListParagraph"/>
+        <w:pStyle w:val="a5"/>
         <w:ind w:left="360" w:firstLineChars="0" w:firstLine="0"/>
       </w:pPr>
     </w:p>
     <w:p>
       <w:pPr>
-        <w:pStyle w:val="ListParagraph"/>
+        <w:pStyle w:val="a5"/>
         <w:ind w:left="360" w:firstLineChars="0" w:firstLine="0"/>
       </w:pPr>
       <w:r>
@@ -9073,7 +9073,7 @@
     </w:p>
     <w:p>
       <w:pPr>
-        <w:pStyle w:val="ListParagraph"/>
+        <w:pStyle w:val="a5"/>
         <w:ind w:left="360" w:firstLineChars="0" w:firstLine="0"/>
       </w:pPr>
       <w:r>
@@ -9113,7 +9113,7 @@
     </w:p>
     <w:p>
       <w:pPr>
-        <w:pStyle w:val="ListParagraph"/>
+        <w:pStyle w:val="a5"/>
         <w:ind w:left="360" w:firstLineChars="0" w:firstLine="0"/>
       </w:pPr>
       <w:r>
@@ -9122,7 +9122,7 @@
     </w:p>
     <w:p>
       <w:pPr>
-        <w:pStyle w:val="ListParagraph"/>
+        <w:pStyle w:val="a5"/>
         <w:ind w:left="360" w:firstLineChars="0" w:firstLine="0"/>
       </w:pPr>
       <m:oMathPara>
@@ -9429,13 +9429,13 @@
     </w:p>
     <w:p>
       <w:pPr>
-        <w:pStyle w:val="ListParagraph"/>
+        <w:pStyle w:val="a5"/>
         <w:ind w:left="360" w:firstLineChars="0" w:firstLine="0"/>
       </w:pPr>
     </w:p>
     <w:p>
       <w:pPr>
-        <w:pStyle w:val="ListParagraph"/>
+        <w:pStyle w:val="a5"/>
         <w:numPr>
           <w:ilvl w:val="0"/>
           <w:numId w:val="1"/>
@@ -12925,6 +12925,422 @@
         </w:rPr>
         <w:t>.</w:t>
       </w:r>
+      <w:r>
+        <w:rPr>
+          <w:rFonts w:ascii="Calibri" w:eastAsia="宋体" w:hAnsi="Calibri" w:cs="Times New Roman" w:hint="eastAsia"/>
+          <w:kern w:val="2"/>
+          <w:sz w:val="21"/>
+        </w:rPr>
+        <w:t xml:space="preserve"> We</w:t>
+      </w:r>
+      <w:r>
+        <w:rPr>
+          <w:rFonts w:ascii="Calibri" w:eastAsia="宋体" w:hAnsi="Calibri" w:cs="Times New Roman"/>
+          <w:kern w:val="2"/>
+          <w:sz w:val="21"/>
+        </w:rPr>
+        <w:t xml:space="preserve"> also realize </w:t>
+      </w:r>
+      <w:proofErr w:type="gramStart"/>
+      <w:r>
+        <w:rPr>
+          <w:rFonts w:ascii="Calibri" w:eastAsia="宋体" w:hAnsi="Calibri" w:cs="Times New Roman"/>
+          <w:kern w:val="2"/>
+          <w:sz w:val="21"/>
+        </w:rPr>
+        <w:t xml:space="preserve">that </w:t>
+      </w:r>
+      <w:proofErr w:type="gramEnd"/>
+      <m:oMath>
+        <m:r>
+          <w:rPr>
+            <w:rFonts w:ascii="Cambria Math" w:eastAsia="宋体" w:hAnsi="Cambria Math" w:cs="Times New Roman"/>
+            <w:kern w:val="2"/>
+            <w:sz w:val="21"/>
+          </w:rPr>
+          <m:t>sign</m:t>
+        </m:r>
+        <m:d>
+          <m:dPr>
+            <m:ctrlPr>
+              <w:rPr>
+                <w:rFonts w:ascii="Cambria Math" w:eastAsia="宋体" w:hAnsi="Cambria Math" w:cs="Times New Roman"/>
+                <w:i/>
+                <w:kern w:val="2"/>
+                <w:sz w:val="21"/>
+              </w:rPr>
+            </m:ctrlPr>
+          </m:dPr>
+          <m:e>
+            <m:r>
+              <w:rPr>
+                <w:rFonts w:ascii="Cambria Math" w:eastAsia="宋体" w:hAnsi="Cambria Math" w:cs="Times New Roman"/>
+                <w:kern w:val="2"/>
+                <w:sz w:val="21"/>
+              </w:rPr>
+              <m:t>R-</m:t>
+            </m:r>
+            <m:d>
+              <m:dPr>
+                <m:begChr m:val="|"/>
+                <m:endChr m:val="|"/>
+                <m:ctrlPr>
+                  <w:rPr>
+                    <w:rFonts w:ascii="Cambria Math" w:eastAsia="宋体" w:hAnsi="Cambria Math" w:cs="Times New Roman"/>
+                    <w:i/>
+                    <w:kern w:val="2"/>
+                    <w:sz w:val="21"/>
+                  </w:rPr>
+                </m:ctrlPr>
+              </m:dPr>
+              <m:e>
+                <m:d>
+                  <m:dPr>
+                    <m:begChr m:val="|"/>
+                    <m:endChr m:val="|"/>
+                    <m:ctrlPr>
+                      <w:rPr>
+                        <w:rFonts w:ascii="Cambria Math" w:eastAsia="宋体" w:hAnsi="Cambria Math" w:cs="Times New Roman"/>
+                        <w:i/>
+                        <w:kern w:val="2"/>
+                        <w:sz w:val="21"/>
+                      </w:rPr>
+                    </m:ctrlPr>
+                  </m:dPr>
+                  <m:e>
+                    <m:acc>
+                      <m:accPr>
+                        <m:chr m:val="⃗"/>
+                        <m:ctrlPr>
+                          <w:rPr>
+                            <w:rFonts w:ascii="Cambria Math" w:eastAsia="宋体" w:hAnsi="Cambria Math" w:cs="Times New Roman"/>
+                            <w:i/>
+                            <w:kern w:val="2"/>
+                            <w:sz w:val="21"/>
+                          </w:rPr>
+                        </m:ctrlPr>
+                      </m:accPr>
+                      <m:e>
+                        <m:r>
+                          <w:rPr>
+                            <w:rFonts w:ascii="Cambria Math" w:eastAsia="宋体" w:hAnsi="Cambria Math" w:cs="Times New Roman"/>
+                            <w:kern w:val="2"/>
+                            <w:sz w:val="21"/>
+                          </w:rPr>
+                          <m:t>x</m:t>
+                        </m:r>
+                      </m:e>
+                    </m:acc>
+                    <m:r>
+                      <w:rPr>
+                        <w:rFonts w:ascii="Cambria Math" w:eastAsia="宋体" w:hAnsi="Cambria Math" w:cs="Times New Roman"/>
+                        <w:kern w:val="2"/>
+                        <w:sz w:val="21"/>
+                      </w:rPr>
+                      <m:t>-</m:t>
+                    </m:r>
+                    <m:acc>
+                      <m:accPr>
+                        <m:chr m:val="⃗"/>
+                        <m:ctrlPr>
+                          <w:rPr>
+                            <w:rFonts w:ascii="Cambria Math" w:eastAsia="宋体" w:hAnsi="Cambria Math" w:cs="Times New Roman"/>
+                            <w:i/>
+                            <w:kern w:val="2"/>
+                            <w:sz w:val="21"/>
+                          </w:rPr>
+                        </m:ctrlPr>
+                      </m:accPr>
+                      <m:e>
+                        <m:r>
+                          <w:rPr>
+                            <w:rFonts w:ascii="Cambria Math" w:eastAsia="宋体" w:hAnsi="Cambria Math" w:cs="Times New Roman"/>
+                            <w:kern w:val="2"/>
+                            <w:sz w:val="21"/>
+                          </w:rPr>
+                          <m:t>c</m:t>
+                        </m:r>
+                      </m:e>
+                    </m:acc>
+                  </m:e>
+                </m:d>
+              </m:e>
+            </m:d>
+          </m:e>
+        </m:d>
+        <m:r>
+          <w:rPr>
+            <w:rFonts w:ascii="Cambria Math" w:eastAsia="宋体" w:hAnsi="Cambria Math" w:cs="Times New Roman"/>
+            <w:kern w:val="2"/>
+            <w:sz w:val="21"/>
+          </w:rPr>
+          <m:t>=sign(</m:t>
+        </m:r>
+        <m:sSup>
+          <m:sSupPr>
+            <m:ctrlPr>
+              <w:rPr>
+                <w:rFonts w:ascii="Cambria Math" w:eastAsia="宋体" w:hAnsi="Cambria Math" w:cs="Times New Roman"/>
+                <w:i/>
+                <w:kern w:val="2"/>
+                <w:sz w:val="21"/>
+              </w:rPr>
+            </m:ctrlPr>
+          </m:sSupPr>
+          <m:e>
+            <m:r>
+              <w:rPr>
+                <w:rFonts w:ascii="Cambria Math" w:eastAsia="宋体" w:hAnsi="Cambria Math" w:cs="Times New Roman"/>
+                <w:kern w:val="2"/>
+                <w:sz w:val="21"/>
+              </w:rPr>
+              <m:t>R</m:t>
+            </m:r>
+          </m:e>
+          <m:sup>
+            <m:r>
+              <w:rPr>
+                <w:rFonts w:ascii="Cambria Math" w:eastAsia="宋体" w:hAnsi="Cambria Math" w:cs="Times New Roman"/>
+                <w:kern w:val="2"/>
+                <w:sz w:val="21"/>
+              </w:rPr>
+              <m:t>2</m:t>
+            </m:r>
+          </m:sup>
+        </m:sSup>
+        <m:r>
+          <w:rPr>
+            <w:rFonts w:ascii="Cambria Math" w:eastAsia="宋体" w:hAnsi="Cambria Math" w:cs="Times New Roman"/>
+            <w:kern w:val="2"/>
+            <w:sz w:val="21"/>
+          </w:rPr>
+          <m:t>-</m:t>
+        </m:r>
+        <m:sSup>
+          <m:sSupPr>
+            <m:ctrlPr>
+              <w:rPr>
+                <w:rFonts w:ascii="Cambria Math" w:eastAsia="宋体" w:hAnsi="Cambria Math" w:cs="Times New Roman"/>
+                <w:i/>
+                <w:kern w:val="2"/>
+                <w:sz w:val="21"/>
+              </w:rPr>
+            </m:ctrlPr>
+          </m:sSupPr>
+          <m:e>
+            <m:d>
+              <m:dPr>
+                <m:begChr m:val="|"/>
+                <m:endChr m:val="|"/>
+                <m:ctrlPr>
+                  <w:rPr>
+                    <w:rFonts w:ascii="Cambria Math" w:eastAsia="宋体" w:hAnsi="Cambria Math" w:cs="Times New Roman"/>
+                    <w:i/>
+                    <w:kern w:val="2"/>
+                    <w:sz w:val="21"/>
+                  </w:rPr>
+                </m:ctrlPr>
+              </m:dPr>
+              <m:e>
+                <m:d>
+                  <m:dPr>
+                    <m:begChr m:val="|"/>
+                    <m:endChr m:val="|"/>
+                    <m:ctrlPr>
+                      <w:rPr>
+                        <w:rFonts w:ascii="Cambria Math" w:eastAsia="宋体" w:hAnsi="Cambria Math" w:cs="Times New Roman"/>
+                        <w:i/>
+                        <w:kern w:val="2"/>
+                        <w:sz w:val="21"/>
+                      </w:rPr>
+                    </m:ctrlPr>
+                  </m:dPr>
+                  <m:e>
+                    <m:acc>
+                      <m:accPr>
+                        <m:chr m:val="⃗"/>
+                        <m:ctrlPr>
+                          <w:rPr>
+                            <w:rFonts w:ascii="Cambria Math" w:eastAsia="宋体" w:hAnsi="Cambria Math" w:cs="Times New Roman"/>
+                            <w:i/>
+                            <w:kern w:val="2"/>
+                            <w:sz w:val="21"/>
+                          </w:rPr>
+                        </m:ctrlPr>
+                      </m:accPr>
+                      <m:e>
+                        <m:r>
+                          <w:rPr>
+                            <w:rFonts w:ascii="Cambria Math" w:eastAsia="宋体" w:hAnsi="Cambria Math" w:cs="Times New Roman"/>
+                            <w:kern w:val="2"/>
+                            <w:sz w:val="21"/>
+                          </w:rPr>
+                          <m:t>x</m:t>
+                        </m:r>
+                      </m:e>
+                    </m:acc>
+                    <m:r>
+                      <w:rPr>
+                        <w:rFonts w:ascii="Cambria Math" w:eastAsia="宋体" w:hAnsi="Cambria Math" w:cs="Times New Roman"/>
+                        <w:kern w:val="2"/>
+                        <w:sz w:val="21"/>
+                      </w:rPr>
+                      <m:t>-</m:t>
+                    </m:r>
+                    <m:acc>
+                      <m:accPr>
+                        <m:chr m:val="⃗"/>
+                        <m:ctrlPr>
+                          <w:rPr>
+                            <w:rFonts w:ascii="Cambria Math" w:eastAsia="宋体" w:hAnsi="Cambria Math" w:cs="Times New Roman"/>
+                            <w:i/>
+                            <w:kern w:val="2"/>
+                            <w:sz w:val="21"/>
+                          </w:rPr>
+                        </m:ctrlPr>
+                      </m:accPr>
+                      <m:e>
+                        <m:r>
+                          <w:rPr>
+                            <w:rFonts w:ascii="Cambria Math" w:eastAsia="宋体" w:hAnsi="Cambria Math" w:cs="Times New Roman"/>
+                            <w:kern w:val="2"/>
+                            <w:sz w:val="21"/>
+                          </w:rPr>
+                          <m:t>c</m:t>
+                        </m:r>
+                      </m:e>
+                    </m:acc>
+                  </m:e>
+                </m:d>
+              </m:e>
+            </m:d>
+          </m:e>
+          <m:sup>
+            <m:r>
+              <w:rPr>
+                <w:rFonts w:ascii="Cambria Math" w:eastAsia="宋体" w:hAnsi="Cambria Math" w:cs="Times New Roman"/>
+                <w:kern w:val="2"/>
+                <w:sz w:val="21"/>
+              </w:rPr>
+              <m:t>2</m:t>
+            </m:r>
+          </m:sup>
+        </m:sSup>
+        <m:r>
+          <w:rPr>
+            <w:rFonts w:ascii="Cambria Math" w:eastAsia="宋体" w:hAnsi="Cambria Math" w:cs="Times New Roman"/>
+            <w:kern w:val="2"/>
+            <w:sz w:val="21"/>
+          </w:rPr>
+          <m:t>)</m:t>
+        </m:r>
+      </m:oMath>
+      <w:r>
+        <w:rPr>
+          <w:rFonts w:ascii="Calibri" w:eastAsia="宋体" w:hAnsi="Calibri" w:cs="Times New Roman"/>
+          <w:kern w:val="2"/>
+          <w:sz w:val="21"/>
+        </w:rPr>
+        <w:t xml:space="preserve">, since we know both </w:t>
+      </w:r>
+      <m:oMath>
+        <m:r>
+          <w:rPr>
+            <w:rFonts w:ascii="Cambria Math" w:eastAsia="宋体" w:hAnsi="Cambria Math" w:cs="Times New Roman"/>
+            <w:kern w:val="2"/>
+            <w:sz w:val="21"/>
+          </w:rPr>
+          <m:t>R</m:t>
+        </m:r>
+      </m:oMath>
+      <w:r>
+        <w:rPr>
+          <w:rFonts w:ascii="Calibri" w:eastAsia="宋体" w:hAnsi="Calibri" w:cs="Times New Roman"/>
+          <w:kern w:val="2"/>
+          <w:sz w:val="21"/>
+        </w:rPr>
+        <w:t xml:space="preserve"> and </w:t>
+      </w:r>
+      <m:oMath>
+        <m:r>
+          <w:rPr>
+            <w:rFonts w:ascii="Cambria Math" w:eastAsia="宋体" w:hAnsi="Cambria Math" w:cs="Times New Roman"/>
+            <w:kern w:val="2"/>
+            <w:sz w:val="21"/>
+          </w:rPr>
+          <m:t>||</m:t>
+        </m:r>
+        <m:acc>
+          <m:accPr>
+            <m:chr m:val="⃗"/>
+            <m:ctrlPr>
+              <w:rPr>
+                <w:rFonts w:ascii="Cambria Math" w:eastAsia="宋体" w:hAnsi="Cambria Math" w:cs="Times New Roman"/>
+                <w:i/>
+                <w:kern w:val="2"/>
+                <w:sz w:val="21"/>
+              </w:rPr>
+            </m:ctrlPr>
+          </m:accPr>
+          <m:e>
+            <m:r>
+              <w:rPr>
+                <w:rFonts w:ascii="Cambria Math" w:eastAsia="宋体" w:hAnsi="Cambria Math" w:cs="Times New Roman"/>
+                <w:kern w:val="2"/>
+                <w:sz w:val="21"/>
+              </w:rPr>
+              <m:t>x</m:t>
+            </m:r>
+          </m:e>
+        </m:acc>
+        <m:r>
+          <w:rPr>
+            <w:rFonts w:ascii="Cambria Math" w:eastAsia="宋体" w:hAnsi="Cambria Math" w:cs="Times New Roman"/>
+            <w:kern w:val="2"/>
+            <w:sz w:val="21"/>
+          </w:rPr>
+          <m:t>-</m:t>
+        </m:r>
+        <m:acc>
+          <m:accPr>
+            <m:chr m:val="⃗"/>
+            <m:ctrlPr>
+              <w:rPr>
+                <w:rFonts w:ascii="Cambria Math" w:eastAsia="宋体" w:hAnsi="Cambria Math" w:cs="Times New Roman"/>
+                <w:i/>
+                <w:kern w:val="2"/>
+                <w:sz w:val="21"/>
+              </w:rPr>
+            </m:ctrlPr>
+          </m:accPr>
+          <m:e>
+            <m:r>
+              <w:rPr>
+                <w:rFonts w:ascii="Cambria Math" w:eastAsia="宋体" w:hAnsi="Cambria Math" w:cs="Times New Roman"/>
+                <w:kern w:val="2"/>
+                <w:sz w:val="21"/>
+              </w:rPr>
+              <m:t>c</m:t>
+            </m:r>
+          </m:e>
+        </m:acc>
+        <m:r>
+          <w:rPr>
+            <w:rFonts w:ascii="Cambria Math" w:eastAsia="宋体" w:hAnsi="Cambria Math" w:cs="Times New Roman"/>
+            <w:kern w:val="2"/>
+            <w:sz w:val="21"/>
+          </w:rPr>
+          <m:t>||</m:t>
+        </m:r>
+      </m:oMath>
+      <w:r>
+        <w:rPr>
+          <w:rFonts w:ascii="Calibri" w:eastAsia="宋体" w:hAnsi="Calibri" w:cs="Times New Roman"/>
+          <w:kern w:val="2"/>
+          <w:sz w:val="21"/>
+        </w:rPr>
+        <w:t xml:space="preserve"> are positive, squaring them will not change the inequality. </w:t>
+      </w:r>
     </w:p>
     <w:p>
       <w:pPr>
@@ -12957,6 +13373,8 @@
           <w:sz w:val="21"/>
         </w:rPr>
       </w:pPr>
+      <w:bookmarkStart w:id="0" w:name="_GoBack"/>
+      <w:bookmarkEnd w:id="0"/>
       <m:oMathPara>
         <m:oMath>
           <m:r>
@@ -13081,7 +13499,15 @@
               <w:kern w:val="2"/>
               <w:sz w:val="21"/>
             </w:rPr>
-            <m:t>=sign</m:t>
+            <m:t>=</m:t>
+          </m:r>
+          <m:r>
+            <w:rPr>
+              <w:rFonts w:ascii="Cambria Math" w:eastAsia="宋体" w:hAnsi="Cambria Math" w:cs="Times New Roman"/>
+              <w:kern w:val="2"/>
+              <w:sz w:val="21"/>
+            </w:rPr>
+            <m:t>sign</m:t>
           </m:r>
           <m:d>
             <m:dPr>
@@ -13095,13 +13521,225 @@
               </m:ctrlPr>
             </m:dPr>
             <m:e>
+              <m:sSup>
+                <m:sSupPr>
+                  <m:ctrlPr>
+                    <w:rPr>
+                      <w:rFonts w:ascii="Cambria Math" w:eastAsia="宋体" w:hAnsi="Cambria Math" w:cs="Times New Roman"/>
+                      <w:i/>
+                      <w:kern w:val="2"/>
+                      <w:sz w:val="21"/>
+                    </w:rPr>
+                  </m:ctrlPr>
+                </m:sSupPr>
+                <m:e>
+                  <m:r>
+                    <w:rPr>
+                      <w:rFonts w:ascii="Cambria Math" w:eastAsia="宋体" w:hAnsi="Cambria Math" w:cs="Times New Roman"/>
+                      <w:kern w:val="2"/>
+                      <w:sz w:val="21"/>
+                    </w:rPr>
+                    <m:t>R</m:t>
+                  </m:r>
+                </m:e>
+                <m:sup>
+                  <m:r>
+                    <w:rPr>
+                      <w:rFonts w:ascii="Cambria Math" w:eastAsia="宋体" w:hAnsi="Cambria Math" w:cs="Times New Roman"/>
+                      <w:kern w:val="2"/>
+                      <w:sz w:val="21"/>
+                    </w:rPr>
+                    <m:t>2</m:t>
+                  </m:r>
+                </m:sup>
+              </m:sSup>
               <m:r>
                 <w:rPr>
                   <w:rFonts w:ascii="Cambria Math" w:eastAsia="宋体" w:hAnsi="Cambria Math" w:cs="Times New Roman"/>
                   <w:kern w:val="2"/>
                   <w:sz w:val="21"/>
                 </w:rPr>
-                <m:t>R-</m:t>
+                <m:t>-</m:t>
+              </m:r>
+              <m:sSup>
+                <m:sSupPr>
+                  <m:ctrlPr>
+                    <w:rPr>
+                      <w:rFonts w:ascii="Cambria Math" w:eastAsia="宋体" w:hAnsi="Cambria Math" w:cs="Times New Roman"/>
+                      <w:i/>
+                      <w:kern w:val="2"/>
+                      <w:sz w:val="21"/>
+                    </w:rPr>
+                  </m:ctrlPr>
+                </m:sSupPr>
+                <m:e>
+                  <m:d>
+                    <m:dPr>
+                      <m:begChr m:val="|"/>
+                      <m:endChr m:val="|"/>
+                      <m:ctrlPr>
+                        <w:rPr>
+                          <w:rFonts w:ascii="Cambria Math" w:eastAsia="宋体" w:hAnsi="Cambria Math" w:cs="Times New Roman"/>
+                          <w:i/>
+                          <w:kern w:val="2"/>
+                          <w:sz w:val="21"/>
+                        </w:rPr>
+                      </m:ctrlPr>
+                    </m:dPr>
+                    <m:e>
+                      <m:d>
+                        <m:dPr>
+                          <m:begChr m:val="|"/>
+                          <m:endChr m:val="|"/>
+                          <m:ctrlPr>
+                            <w:rPr>
+                              <w:rFonts w:ascii="Cambria Math" w:eastAsia="宋体" w:hAnsi="Cambria Math" w:cs="Times New Roman"/>
+                              <w:i/>
+                              <w:kern w:val="2"/>
+                              <w:sz w:val="21"/>
+                            </w:rPr>
+                          </m:ctrlPr>
+                        </m:dPr>
+                        <m:e>
+                          <m:acc>
+                            <m:accPr>
+                              <m:chr m:val="⃗"/>
+                              <m:ctrlPr>
+                                <w:rPr>
+                                  <w:rFonts w:ascii="Cambria Math" w:eastAsia="宋体" w:hAnsi="Cambria Math" w:cs="Times New Roman"/>
+                                  <w:i/>
+                                  <w:kern w:val="2"/>
+                                  <w:sz w:val="21"/>
+                                </w:rPr>
+                              </m:ctrlPr>
+                            </m:accPr>
+                            <m:e>
+                              <m:r>
+                                <w:rPr>
+                                  <w:rFonts w:ascii="Cambria Math" w:eastAsia="宋体" w:hAnsi="Cambria Math" w:cs="Times New Roman"/>
+                                  <w:kern w:val="2"/>
+                                  <w:sz w:val="21"/>
+                                </w:rPr>
+                                <m:t>x</m:t>
+                              </m:r>
+                            </m:e>
+                          </m:acc>
+                          <m:r>
+                            <w:rPr>
+                              <w:rFonts w:ascii="Cambria Math" w:eastAsia="宋体" w:hAnsi="Cambria Math" w:cs="Times New Roman"/>
+                              <w:kern w:val="2"/>
+                              <w:sz w:val="21"/>
+                            </w:rPr>
+                            <m:t>-</m:t>
+                          </m:r>
+                          <m:acc>
+                            <m:accPr>
+                              <m:chr m:val="⃗"/>
+                              <m:ctrlPr>
+                                <w:rPr>
+                                  <w:rFonts w:ascii="Cambria Math" w:eastAsia="宋体" w:hAnsi="Cambria Math" w:cs="Times New Roman"/>
+                                  <w:i/>
+                                  <w:kern w:val="2"/>
+                                  <w:sz w:val="21"/>
+                                </w:rPr>
+                              </m:ctrlPr>
+                            </m:accPr>
+                            <m:e>
+                              <m:r>
+                                <w:rPr>
+                                  <w:rFonts w:ascii="Cambria Math" w:eastAsia="宋体" w:hAnsi="Cambria Math" w:cs="Times New Roman"/>
+                                  <w:kern w:val="2"/>
+                                  <w:sz w:val="21"/>
+                                </w:rPr>
+                                <m:t>c</m:t>
+                              </m:r>
+                            </m:e>
+                          </m:acc>
+                        </m:e>
+                      </m:d>
+                    </m:e>
+                  </m:d>
+                </m:e>
+                <m:sup>
+                  <m:r>
+                    <w:rPr>
+                      <w:rFonts w:ascii="Cambria Math" w:eastAsia="宋体" w:hAnsi="Cambria Math" w:cs="Times New Roman"/>
+                      <w:kern w:val="2"/>
+                      <w:sz w:val="21"/>
+                    </w:rPr>
+                    <m:t>2</m:t>
+                  </m:r>
+                </m:sup>
+              </m:sSup>
+            </m:e>
+          </m:d>
+          <m:r>
+            <w:rPr>
+              <w:rFonts w:ascii="Cambria Math" w:eastAsia="宋体" w:hAnsi="Cambria Math" w:cs="Times New Roman"/>
+              <w:kern w:val="2"/>
+              <w:sz w:val="21"/>
+            </w:rPr>
+            <m:t>=</m:t>
+          </m:r>
+          <m:r>
+            <w:rPr>
+              <w:rFonts w:ascii="Cambria Math" w:eastAsia="宋体" w:hAnsi="Cambria Math" w:cs="Times New Roman"/>
+              <w:kern w:val="2"/>
+              <w:sz w:val="21"/>
+            </w:rPr>
+            <m:t>sign</m:t>
+          </m:r>
+          <m:d>
+            <m:dPr>
+              <m:ctrlPr>
+                <w:rPr>
+                  <w:rFonts w:ascii="Cambria Math" w:eastAsia="宋体" w:hAnsi="Cambria Math" w:cs="Times New Roman"/>
+                  <w:i/>
+                  <w:kern w:val="2"/>
+                  <w:sz w:val="21"/>
+                </w:rPr>
+              </m:ctrlPr>
+            </m:dPr>
+            <m:e>
+              <m:sSup>
+                <m:sSupPr>
+                  <m:ctrlPr>
+                    <w:rPr>
+                      <w:rFonts w:ascii="Cambria Math" w:eastAsia="宋体" w:hAnsi="Cambria Math" w:cs="Times New Roman"/>
+                      <w:i/>
+                      <w:kern w:val="2"/>
+                      <w:sz w:val="21"/>
+                    </w:rPr>
+                  </m:ctrlPr>
+                </m:sSupPr>
+                <m:e>
+                  <m:r>
+                    <w:rPr>
+                      <w:rFonts w:ascii="Cambria Math" w:eastAsia="宋体" w:hAnsi="Cambria Math" w:cs="Times New Roman"/>
+                      <w:kern w:val="2"/>
+                      <w:sz w:val="21"/>
+                    </w:rPr>
+                    <m:t>R</m:t>
+                  </m:r>
+                </m:e>
+                <m:sup>
+                  <m:r>
+                    <w:rPr>
+                      <w:rFonts w:ascii="Cambria Math" w:eastAsia="宋体" w:hAnsi="Cambria Math" w:cs="Times New Roman"/>
+                      <w:kern w:val="2"/>
+                      <w:sz w:val="21"/>
+                    </w:rPr>
+                    <m:t>2</m:t>
+                  </m:r>
+                </m:sup>
+              </m:sSup>
+              <m:r>
+                <w:rPr>
+                  <w:rFonts w:ascii="Cambria Math" w:eastAsia="宋体" w:hAnsi="Cambria Math" w:cs="Times New Roman"/>
+                  <w:kern w:val="2"/>
+                  <w:sz w:val="21"/>
+                </w:rPr>
+                <m:t>-</m:t>
               </m:r>
               <m:nary>
                 <m:naryPr>
@@ -13271,13 +13909,45 @@
               </m:ctrlPr>
             </m:dPr>
             <m:e>
+              <m:sSup>
+                <m:sSupPr>
+                  <m:ctrlPr>
+                    <w:rPr>
+                      <w:rFonts w:ascii="Cambria Math" w:eastAsia="宋体" w:hAnsi="Cambria Math" w:cs="Times New Roman"/>
+                      <w:i/>
+                      <w:kern w:val="2"/>
+                      <w:sz w:val="21"/>
+                    </w:rPr>
+                  </m:ctrlPr>
+                </m:sSupPr>
+                <m:e>
+                  <m:r>
+                    <w:rPr>
+                      <w:rFonts w:ascii="Cambria Math" w:eastAsia="宋体" w:hAnsi="Cambria Math" w:cs="Times New Roman"/>
+                      <w:kern w:val="2"/>
+                      <w:sz w:val="21"/>
+                    </w:rPr>
+                    <m:t>R</m:t>
+                  </m:r>
+                </m:e>
+                <m:sup>
+                  <m:r>
+                    <w:rPr>
+                      <w:rFonts w:ascii="Cambria Math" w:eastAsia="宋体" w:hAnsi="Cambria Math" w:cs="Times New Roman"/>
+                      <w:kern w:val="2"/>
+                      <w:sz w:val="21"/>
+                    </w:rPr>
+                    <m:t>2</m:t>
+                  </m:r>
+                </m:sup>
+              </m:sSup>
               <m:r>
                 <w:rPr>
                   <w:rFonts w:ascii="Cambria Math" w:eastAsia="宋体" w:hAnsi="Cambria Math" w:cs="Times New Roman"/>
                   <w:kern w:val="2"/>
                   <w:sz w:val="21"/>
                 </w:rPr>
-                <m:t>R-</m:t>
+                <m:t>-</m:t>
               </m:r>
               <m:nary>
                 <m:naryPr>
@@ -13487,7 +14157,47 @@
               <w:kern w:val="2"/>
               <w:sz w:val="21"/>
             </w:rPr>
-            <m:t>=sign(R-</m:t>
+            <m:t>=sign(</m:t>
+          </m:r>
+          <m:sSup>
+            <m:sSupPr>
+              <m:ctrlPr>
+                <w:rPr>
+                  <w:rFonts w:ascii="Cambria Math" w:eastAsia="宋体" w:hAnsi="Cambria Math" w:cs="Times New Roman"/>
+                  <w:i/>
+                  <w:kern w:val="2"/>
+                  <w:sz w:val="21"/>
+                </w:rPr>
+              </m:ctrlPr>
+            </m:sSupPr>
+            <m:e>
+              <m:r>
+                <w:rPr>
+                  <w:rFonts w:ascii="Cambria Math" w:eastAsia="宋体" w:hAnsi="Cambria Math" w:cs="Times New Roman"/>
+                  <w:kern w:val="2"/>
+                  <w:sz w:val="21"/>
+                </w:rPr>
+                <m:t>R</m:t>
+              </m:r>
+            </m:e>
+            <m:sup>
+              <m:r>
+                <w:rPr>
+                  <w:rFonts w:ascii="Cambria Math" w:eastAsia="宋体" w:hAnsi="Cambria Math" w:cs="Times New Roman"/>
+                  <w:kern w:val="2"/>
+                  <w:sz w:val="21"/>
+                </w:rPr>
+                <m:t>2</m:t>
+              </m:r>
+            </m:sup>
+          </m:sSup>
+          <m:r>
+            <w:rPr>
+              <w:rFonts w:ascii="Cambria Math" w:eastAsia="宋体" w:hAnsi="Cambria Math" w:cs="Times New Roman"/>
+              <w:kern w:val="2"/>
+              <w:sz w:val="21"/>
+            </w:rPr>
+            <m:t>-</m:t>
           </m:r>
           <m:nary>
             <m:naryPr>
@@ -14359,13 +15069,45 @@
               </m:ctrlPr>
             </m:dPr>
             <m:e>
+              <m:sSup>
+                <m:sSupPr>
+                  <m:ctrlPr>
+                    <w:rPr>
+                      <w:rFonts w:ascii="Cambria Math" w:eastAsia="宋体" w:hAnsi="Cambria Math" w:cs="Times New Roman"/>
+                      <w:i/>
+                      <w:kern w:val="2"/>
+                      <w:sz w:val="21"/>
+                    </w:rPr>
+                  </m:ctrlPr>
+                </m:sSupPr>
+                <m:e>
+                  <m:r>
+                    <w:rPr>
+                      <w:rFonts w:ascii="Cambria Math" w:eastAsia="宋体" w:hAnsi="Cambria Math" w:cs="Times New Roman"/>
+                      <w:kern w:val="2"/>
+                      <w:sz w:val="21"/>
+                    </w:rPr>
+                    <m:t>R</m:t>
+                  </m:r>
+                </m:e>
+                <m:sup>
+                  <m:r>
+                    <w:rPr>
+                      <w:rFonts w:ascii="Cambria Math" w:eastAsia="宋体" w:hAnsi="Cambria Math" w:cs="Times New Roman"/>
+                      <w:kern w:val="2"/>
+                      <w:sz w:val="21"/>
+                    </w:rPr>
+                    <m:t>2</m:t>
+                  </m:r>
+                </m:sup>
+              </m:sSup>
               <m:r>
                 <w:rPr>
                   <w:rFonts w:ascii="Cambria Math" w:eastAsia="宋体" w:hAnsi="Cambria Math" w:cs="Times New Roman"/>
                   <w:kern w:val="2"/>
                   <w:sz w:val="21"/>
                 </w:rPr>
-                <m:t>R+</m:t>
+                <m:t>+</m:t>
               </m:r>
               <m:nary>
                 <m:naryPr>
@@ -14705,13 +15447,45 @@
               </m:ctrlPr>
             </m:dPr>
             <m:e>
+              <m:sSup>
+                <m:sSupPr>
+                  <m:ctrlPr>
+                    <w:rPr>
+                      <w:rFonts w:ascii="Cambria Math" w:eastAsia="宋体" w:hAnsi="Cambria Math" w:cs="Times New Roman"/>
+                      <w:i/>
+                      <w:kern w:val="2"/>
+                      <w:sz w:val="21"/>
+                    </w:rPr>
+                  </m:ctrlPr>
+                </m:sSupPr>
+                <m:e>
+                  <m:r>
+                    <w:rPr>
+                      <w:rFonts w:ascii="Cambria Math" w:eastAsia="宋体" w:hAnsi="Cambria Math" w:cs="Times New Roman"/>
+                      <w:kern w:val="2"/>
+                      <w:sz w:val="21"/>
+                    </w:rPr>
+                    <m:t>R</m:t>
+                  </m:r>
+                </m:e>
+                <m:sup>
+                  <m:r>
+                    <w:rPr>
+                      <w:rFonts w:ascii="Cambria Math" w:eastAsia="宋体" w:hAnsi="Cambria Math" w:cs="Times New Roman"/>
+                      <w:kern w:val="2"/>
+                      <w:sz w:val="21"/>
+                    </w:rPr>
+                    <m:t>2</m:t>
+                  </m:r>
+                </m:sup>
+              </m:sSup>
               <m:r>
                 <w:rPr>
                   <w:rFonts w:ascii="Cambria Math" w:eastAsia="宋体" w:hAnsi="Cambria Math" w:cs="Times New Roman"/>
                   <w:kern w:val="2"/>
                   <w:sz w:val="21"/>
                 </w:rPr>
-                <m:t>R+</m:t>
+                <m:t>+</m:t>
               </m:r>
               <m:nary>
                 <m:naryPr>
@@ -15080,7 +15854,47 @@
             <w:kern w:val="2"/>
             <w:sz w:val="21"/>
           </w:rPr>
-          <m:t>b=R-</m:t>
+          <m:t>b=</m:t>
+        </m:r>
+        <m:sSup>
+          <m:sSupPr>
+            <m:ctrlPr>
+              <w:rPr>
+                <w:rFonts w:ascii="Cambria Math" w:eastAsia="宋体" w:hAnsi="Cambria Math" w:cs="Times New Roman"/>
+                <w:i/>
+                <w:kern w:val="2"/>
+                <w:sz w:val="21"/>
+              </w:rPr>
+            </m:ctrlPr>
+          </m:sSupPr>
+          <m:e>
+            <m:r>
+              <w:rPr>
+                <w:rFonts w:ascii="Cambria Math" w:eastAsia="宋体" w:hAnsi="Cambria Math" w:cs="Times New Roman"/>
+                <w:kern w:val="2"/>
+                <w:sz w:val="21"/>
+              </w:rPr>
+              <m:t>R</m:t>
+            </m:r>
+          </m:e>
+          <m:sup>
+            <m:r>
+              <w:rPr>
+                <w:rFonts w:ascii="Cambria Math" w:eastAsia="宋体" w:hAnsi="Cambria Math" w:cs="Times New Roman"/>
+                <w:kern w:val="2"/>
+                <w:sz w:val="21"/>
+              </w:rPr>
+              <m:t>2</m:t>
+            </m:r>
+          </m:sup>
+        </m:sSup>
+        <m:r>
+          <w:rPr>
+            <w:rFonts w:ascii="Cambria Math" w:eastAsia="宋体" w:hAnsi="Cambria Math" w:cs="Times New Roman"/>
+            <w:kern w:val="2"/>
+            <w:sz w:val="21"/>
+          </w:rPr>
+          <m:t>-</m:t>
         </m:r>
         <m:nary>
           <m:naryPr>
@@ -15401,13 +16215,45 @@
               </m:ctrlPr>
             </m:dPr>
             <m:e>
+              <m:sSup>
+                <m:sSupPr>
+                  <m:ctrlPr>
+                    <w:rPr>
+                      <w:rFonts w:ascii="Cambria Math" w:eastAsia="宋体" w:hAnsi="Cambria Math" w:cs="Times New Roman"/>
+                      <w:i/>
+                      <w:kern w:val="2"/>
+                      <w:sz w:val="21"/>
+                    </w:rPr>
+                  </m:ctrlPr>
+                </m:sSupPr>
+                <m:e>
+                  <m:r>
+                    <w:rPr>
+                      <w:rFonts w:ascii="Cambria Math" w:eastAsia="宋体" w:hAnsi="Cambria Math" w:cs="Times New Roman"/>
+                      <w:kern w:val="2"/>
+                      <w:sz w:val="21"/>
+                    </w:rPr>
+                    <m:t>R</m:t>
+                  </m:r>
+                </m:e>
+                <m:sup>
+                  <m:r>
+                    <w:rPr>
+                      <w:rFonts w:ascii="Cambria Math" w:eastAsia="宋体" w:hAnsi="Cambria Math" w:cs="Times New Roman"/>
+                      <w:kern w:val="2"/>
+                      <w:sz w:val="21"/>
+                    </w:rPr>
+                    <m:t>2</m:t>
+                  </m:r>
+                </m:sup>
+              </m:sSup>
               <m:r>
                 <w:rPr>
                   <w:rFonts w:ascii="Cambria Math" w:eastAsia="宋体" w:hAnsi="Cambria Math" w:cs="Times New Roman"/>
                   <w:kern w:val="2"/>
                   <w:sz w:val="21"/>
                 </w:rPr>
-                <m:t>R+</m:t>
+                <m:t>+</m:t>
               </m:r>
               <m:nary>
                 <m:naryPr>
@@ -16034,10 +16880,7 @@
       </w:r>
     </w:p>
     <w:p/>
-    <w:p>
-      <w:bookmarkStart w:id="0" w:name="_GoBack"/>
-      <w:bookmarkEnd w:id="0"/>
-    </w:p>
+    <w:p/>
     <w:sectPr>
       <w:pgSz w:w="12240" w:h="15840"/>
       <w:pgMar w:top="1440" w:right="1800" w:bottom="1440" w:left="1800" w:header="720" w:footer="720" w:gutter="0"/>
@@ -16393,18 +17236,18 @@
     <w:lsdException w:name="Bibliography" w:uiPriority="37"/>
     <w:lsdException w:name="TOC Heading" w:uiPriority="39" w:qFormat="1"/>
   </w:latentStyles>
-  <w:style w:type="paragraph" w:default="1" w:styleId="Normal">
+  <w:style w:type="paragraph" w:default="1" w:styleId="a">
     <w:name w:val="Normal"/>
     <w:qFormat/>
     <w:rsid w:val="00E95CDB"/>
   </w:style>
-  <w:style w:type="character" w:default="1" w:styleId="DefaultParagraphFont">
+  <w:style w:type="character" w:default="1" w:styleId="a0">
     <w:name w:val="Default Paragraph Font"/>
     <w:uiPriority w:val="1"/>
     <w:semiHidden/>
     <w:unhideWhenUsed/>
   </w:style>
-  <w:style w:type="table" w:default="1" w:styleId="TableNormal">
+  <w:style w:type="table" w:default="1" w:styleId="a1">
     <w:name w:val="Normal Table"/>
     <w:uiPriority w:val="99"/>
     <w:semiHidden/>
@@ -16419,15 +17262,15 @@
       </w:tblCellMar>
     </w:tblPr>
   </w:style>
-  <w:style w:type="numbering" w:default="1" w:styleId="NoList">
+  <w:style w:type="numbering" w:default="1" w:styleId="a2">
     <w:name w:val="No List"/>
     <w:uiPriority w:val="99"/>
     <w:semiHidden/>
     <w:unhideWhenUsed/>
   </w:style>
-  <w:style w:type="table" w:styleId="TableGrid">
+  <w:style w:type="table" w:styleId="a3">
     <w:name w:val="Table Grid"/>
-    <w:basedOn w:val="TableNormal"/>
+    <w:basedOn w:val="a1"/>
     <w:uiPriority w:val="59"/>
     <w:rsid w:val="00E95CDB"/>
     <w:pPr>
@@ -16451,10 +17294,10 @@
       </w:tblCellMar>
     </w:tblPr>
   </w:style>
-  <w:style w:type="paragraph" w:styleId="BalloonText">
+  <w:style w:type="paragraph" w:styleId="a4">
     <w:name w:val="Balloon Text"/>
-    <w:basedOn w:val="Normal"/>
-    <w:link w:val="BalloonTextChar"/>
+    <w:basedOn w:val="a"/>
+    <w:link w:val="Char"/>
     <w:uiPriority w:val="99"/>
     <w:semiHidden/>
     <w:unhideWhenUsed/>
@@ -16468,10 +17311,10 @@
       <w:szCs w:val="16"/>
     </w:rPr>
   </w:style>
-  <w:style w:type="character" w:customStyle="1" w:styleId="BalloonTextChar">
-    <w:name w:val="Balloon Text Char"/>
-    <w:basedOn w:val="DefaultParagraphFont"/>
-    <w:link w:val="BalloonText"/>
+  <w:style w:type="character" w:customStyle="1" w:styleId="Char">
+    <w:name w:val="批注框文本 Char"/>
+    <w:basedOn w:val="a0"/>
+    <w:link w:val="a4"/>
     <w:uiPriority w:val="99"/>
     <w:semiHidden/>
     <w:rsid w:val="00E95CDB"/>
@@ -16481,9 +17324,9 @@
       <w:szCs w:val="16"/>
     </w:rPr>
   </w:style>
-  <w:style w:type="paragraph" w:styleId="ListParagraph">
+  <w:style w:type="paragraph" w:styleId="a5">
     <w:name w:val="List Paragraph"/>
-    <w:basedOn w:val="Normal"/>
+    <w:basedOn w:val="a"/>
     <w:uiPriority w:val="34"/>
     <w:qFormat/>
     <w:rsid w:val="00E95CDB"/>
@@ -16498,9 +17341,9 @@
       <w:sz w:val="21"/>
     </w:rPr>
   </w:style>
-  <w:style w:type="character" w:styleId="PlaceholderText">
+  <w:style w:type="character" w:styleId="a6">
     <w:name w:val="Placeholder Text"/>
-    <w:basedOn w:val="DefaultParagraphFont"/>
+    <w:basedOn w:val="a0"/>
     <w:uiPriority w:val="99"/>
     <w:semiHidden/>
     <w:rsid w:val="008742D8"/>
@@ -16667,18 +17510,18 @@
     <w:lsdException w:name="Bibliography" w:uiPriority="37"/>
     <w:lsdException w:name="TOC Heading" w:uiPriority="39" w:qFormat="1"/>
   </w:latentStyles>
-  <w:style w:type="paragraph" w:default="1" w:styleId="Normal">
+  <w:style w:type="paragraph" w:default="1" w:styleId="a">
     <w:name w:val="Normal"/>
     <w:qFormat/>
     <w:rsid w:val="00E95CDB"/>
   </w:style>
-  <w:style w:type="character" w:default="1" w:styleId="DefaultParagraphFont">
+  <w:style w:type="character" w:default="1" w:styleId="a0">
     <w:name w:val="Default Paragraph Font"/>
     <w:uiPriority w:val="1"/>
     <w:semiHidden/>
     <w:unhideWhenUsed/>
   </w:style>
-  <w:style w:type="table" w:default="1" w:styleId="TableNormal">
+  <w:style w:type="table" w:default="1" w:styleId="a1">
     <w:name w:val="Normal Table"/>
     <w:uiPriority w:val="99"/>
     <w:semiHidden/>
@@ -16693,15 +17536,15 @@
       </w:tblCellMar>
     </w:tblPr>
   </w:style>
-  <w:style w:type="numbering" w:default="1" w:styleId="NoList">
+  <w:style w:type="numbering" w:default="1" w:styleId="a2">
     <w:name w:val="No List"/>
     <w:uiPriority w:val="99"/>
     <w:semiHidden/>
     <w:unhideWhenUsed/>
   </w:style>
-  <w:style w:type="table" w:styleId="TableGrid">
+  <w:style w:type="table" w:styleId="a3">
     <w:name w:val="Table Grid"/>
-    <w:basedOn w:val="TableNormal"/>
+    <w:basedOn w:val="a1"/>
     <w:uiPriority w:val="59"/>
     <w:rsid w:val="00E95CDB"/>
     <w:pPr>
@@ -16725,10 +17568,10 @@
       </w:tblCellMar>
     </w:tblPr>
   </w:style>
-  <w:style w:type="paragraph" w:styleId="BalloonText">
+  <w:style w:type="paragraph" w:styleId="a4">
     <w:name w:val="Balloon Text"/>
-    <w:basedOn w:val="Normal"/>
-    <w:link w:val="BalloonTextChar"/>
+    <w:basedOn w:val="a"/>
+    <w:link w:val="Char"/>
     <w:uiPriority w:val="99"/>
     <w:semiHidden/>
     <w:unhideWhenUsed/>
@@ -16742,10 +17585,10 @@
       <w:szCs w:val="16"/>
     </w:rPr>
   </w:style>
-  <w:style w:type="character" w:customStyle="1" w:styleId="BalloonTextChar">
-    <w:name w:val="Balloon Text Char"/>
-    <w:basedOn w:val="DefaultParagraphFont"/>
-    <w:link w:val="BalloonText"/>
+  <w:style w:type="character" w:customStyle="1" w:styleId="Char">
+    <w:name w:val="批注框文本 Char"/>
+    <w:basedOn w:val="a0"/>
+    <w:link w:val="a4"/>
     <w:uiPriority w:val="99"/>
     <w:semiHidden/>
     <w:rsid w:val="00E95CDB"/>
@@ -16755,9 +17598,9 @@
       <w:szCs w:val="16"/>
     </w:rPr>
   </w:style>
-  <w:style w:type="paragraph" w:styleId="ListParagraph">
+  <w:style w:type="paragraph" w:styleId="a5">
     <w:name w:val="List Paragraph"/>
-    <w:basedOn w:val="Normal"/>
+    <w:basedOn w:val="a"/>
     <w:uiPriority w:val="34"/>
     <w:qFormat/>
     <w:rsid w:val="00E95CDB"/>
@@ -16772,9 +17615,9 @@
       <w:sz w:val="21"/>
     </w:rPr>
   </w:style>
-  <w:style w:type="character" w:styleId="PlaceholderText">
+  <w:style w:type="character" w:styleId="a6">
     <w:name w:val="Placeholder Text"/>
-    <w:basedOn w:val="DefaultParagraphFont"/>
+    <w:basedOn w:val="a0"/>
     <w:uiPriority w:val="99"/>
     <w:semiHidden/>
     <w:rsid w:val="008742D8"/>

</xml_diff>